<commit_message>
Slight changes to requirements document
</commit_message>
<xml_diff>
--- a/docs/Lab_2_Grade_Manager_OO.docx
+++ b/docs/Lab_2_Grade_Manager_OO.docx
@@ -318,7 +318,30 @@
         <w:rPr/>
         <w:t>Feature 10:</w:t>
         <w:br/>
-        <w:t>As a user, I need to be able to see the Top Student in the classroom.</w:t>
+        <w:t xml:space="preserve">As a user, I need to be able to see the Top Student </w:t>
+      </w:r>
+      <w:r>
+        <w:rPr/>
+        <w:t>(</w:t>
+      </w:r>
+      <w:r>
+        <w:rPr>
+          <w:rFonts w:eastAsia="NSimSun" w:cs="Lucida Sans"/>
+          <w:color w:val="auto"/>
+          <w:kern w:val="2"/>
+          <w:sz w:val="24"/>
+          <w:szCs w:val="24"/>
+          <w:lang w:val="en-US" w:eastAsia="zh-CN" w:bidi="hi-IN"/>
+        </w:rPr>
+        <w:t>highest</w:t>
+      </w:r>
+      <w:r>
+        <w:rPr/>
+        <w:t xml:space="preserve"> average grade)</w:t>
+      </w:r>
+      <w:r>
+        <w:rPr/>
+        <w:t xml:space="preserve"> in the classroom.</w:t>
       </w:r>
     </w:p>
     <w:p>
@@ -343,7 +366,15 @@
         <w:rPr/>
         <w:t>Feature 11:</w:t>
         <w:br/>
-        <w:t>As a user, I need to be able to see the Worst Student in the classroom.</w:t>
+        <w:t xml:space="preserve">As a user, I need to be able to see the Worst Student </w:t>
+      </w:r>
+      <w:r>
+        <w:rPr/>
+        <w:t>(lowest average grade)</w:t>
+      </w:r>
+      <w:r>
+        <w:rPr/>
+        <w:t xml:space="preserve"> in the classroom.</w:t>
       </w:r>
     </w:p>
     <w:p>
@@ -393,7 +424,15 @@
         <w:rPr/>
         <w:t>Feature 13:</w:t>
         <w:br/>
-        <w:t>As a user, I need to be able to leave each menu and rejoin the parent menu. Classrooms → Classrooms Details → Student Detials</w:t>
+        <w:t>As a user, I need to be able to leave each menu and rejoin the parent menu. Classrooms → Classrooms Details → Student Det</w:t>
+      </w:r>
+      <w:r>
+        <w:rPr/>
+        <w:t>ai</w:t>
+      </w:r>
+      <w:r>
+        <w:rPr/>
+        <w:t>ls</w:t>
       </w:r>
     </w:p>
     <w:p>
@@ -418,7 +457,15 @@
         <w:rPr/>
         <w:t>Feature 14:</w:t>
         <w:br/>
-        <w:t>As a user, I need to be able to see the current student im editing.</w:t>
+        <w:t xml:space="preserve">As a user, I need to be able to see the current student </w:t>
+      </w:r>
+      <w:r>
+        <w:rPr/>
+        <w:t>I’</w:t>
+      </w:r>
+      <w:r>
+        <w:rPr/>
+        <w:t>m editing.</w:t>
       </w:r>
     </w:p>
     <w:p>
@@ -443,7 +490,15 @@
         <w:rPr/>
         <w:t>Feature 15:</w:t>
         <w:br/>
-        <w:t>As a user, I need to be able to see the current classroom im editing.</w:t>
+        <w:t xml:space="preserve">As a user, I need to be able to see the current classroom </w:t>
+      </w:r>
+      <w:r>
+        <w:rPr/>
+        <w:t>I’</w:t>
+      </w:r>
+      <w:r>
+        <w:rPr/>
+        <w:t>m editing.</w:t>
       </w:r>
     </w:p>
     <w:p>
@@ -593,7 +648,7 @@
         <w:rPr/>
         <w:t>Feature 21:</w:t>
         <w:br/>
-        <w:t>As a user, I need to be able to show a students best grade.</w:t>
+        <w:t>As a user, I need to be able to show a student’s best grade.</w:t>
       </w:r>
     </w:p>
     <w:p>
@@ -618,7 +673,7 @@
         <w:rPr/>
         <w:t>Feature 22:</w:t>
         <w:br/>
-        <w:t>As a user, I need to be able to show a students worst grade.</w:t>
+        <w:t>As a user, I need to be able to show a student’s worst grade.</w:t>
       </w:r>
     </w:p>
     <w:p>

</xml_diff>